<commit_message>
Added info in the document
</commit_message>
<xml_diff>
--- a/docs/Integrative Task II.docx
+++ b/docs/Integrative Task II.docx
@@ -2406,16 +2406,23 @@
     </w:p>
     <w:p>
       <w:pPr>
-        <w:rPr>
-          <w:rFonts w:ascii="Times New Roman" w:hAnsi="Times New Roman" w:cs="Times New Roman"/>
-          <w:sz w:val="24"/>
-          <w:szCs w:val="24"/>
-          <w:lang w:val="en-US"/>
-        </w:rPr>
-      </w:pPr>
-    </w:p>
-    <w:p>
-      <w:pPr>
+        <w:pStyle w:val="Prrafodelista"/>
+        <w:ind w:left="1428"/>
+        <w:rPr>
+          <w:rFonts w:ascii="Times New Roman" w:hAnsi="Times New Roman" w:cs="Times New Roman"/>
+          <w:sz w:val="24"/>
+          <w:szCs w:val="24"/>
+          <w:lang w:val="en-US"/>
+        </w:rPr>
+      </w:pPr>
+    </w:p>
+    <w:p>
+      <w:pPr>
+        <w:pStyle w:val="Prrafodelista"/>
+        <w:numPr>
+          <w:ilvl w:val="0"/>
+          <w:numId w:val="12"/>
+        </w:numPr>
         <w:rPr>
           <w:rFonts w:ascii="Times New Roman" w:hAnsi="Times New Roman" w:cs="Times New Roman"/>
           <w:sz w:val="24"/>
@@ -2435,6 +2442,23 @@
     </w:p>
     <w:p>
       <w:pPr>
+        <w:pStyle w:val="Prrafodelista"/>
+        <w:ind w:left="1776"/>
+        <w:rPr>
+          <w:rFonts w:ascii="Times New Roman" w:hAnsi="Times New Roman" w:cs="Times New Roman"/>
+          <w:sz w:val="24"/>
+          <w:szCs w:val="24"/>
+          <w:lang w:val="en-US"/>
+        </w:rPr>
+      </w:pPr>
+    </w:p>
+    <w:p>
+      <w:pPr>
+        <w:pStyle w:val="Prrafodelista"/>
+        <w:numPr>
+          <w:ilvl w:val="0"/>
+          <w:numId w:val="7"/>
+        </w:numPr>
         <w:rPr>
           <w:rFonts w:ascii="Times New Roman" w:hAnsi="Times New Roman" w:cs="Times New Roman"/>
           <w:sz w:val="24"/>
@@ -2454,16 +2478,23 @@
     </w:p>
     <w:p>
       <w:pPr>
-        <w:rPr>
-          <w:rFonts w:ascii="Times New Roman" w:hAnsi="Times New Roman" w:cs="Times New Roman"/>
-          <w:sz w:val="24"/>
-          <w:szCs w:val="24"/>
-          <w:lang w:val="en-US"/>
-        </w:rPr>
-      </w:pPr>
-    </w:p>
-    <w:p>
-      <w:pPr>
+        <w:pStyle w:val="Prrafodelista"/>
+        <w:ind w:left="1428"/>
+        <w:rPr>
+          <w:rFonts w:ascii="Times New Roman" w:hAnsi="Times New Roman" w:cs="Times New Roman"/>
+          <w:sz w:val="24"/>
+          <w:szCs w:val="24"/>
+          <w:lang w:val="en-US"/>
+        </w:rPr>
+      </w:pPr>
+    </w:p>
+    <w:p>
+      <w:pPr>
+        <w:pStyle w:val="Prrafodelista"/>
+        <w:numPr>
+          <w:ilvl w:val="0"/>
+          <w:numId w:val="12"/>
+        </w:numPr>
         <w:rPr>
           <w:rFonts w:ascii="Times New Roman" w:hAnsi="Times New Roman" w:cs="Times New Roman"/>
           <w:sz w:val="24"/>
@@ -2483,6 +2514,11 @@
     </w:p>
     <w:p>
       <w:pPr>
+        <w:pStyle w:val="Prrafodelista"/>
+        <w:numPr>
+          <w:ilvl w:val="0"/>
+          <w:numId w:val="12"/>
+        </w:numPr>
         <w:rPr>
           <w:rFonts w:ascii="Times New Roman" w:hAnsi="Times New Roman" w:cs="Times New Roman"/>
           <w:sz w:val="24"/>
@@ -2502,6 +2538,23 @@
     </w:p>
     <w:p>
       <w:pPr>
+        <w:pStyle w:val="Prrafodelista"/>
+        <w:ind w:left="1776"/>
+        <w:rPr>
+          <w:rFonts w:ascii="Times New Roman" w:hAnsi="Times New Roman" w:cs="Times New Roman"/>
+          <w:sz w:val="24"/>
+          <w:szCs w:val="24"/>
+          <w:lang w:val="en-US"/>
+        </w:rPr>
+      </w:pPr>
+    </w:p>
+    <w:p>
+      <w:pPr>
+        <w:pStyle w:val="Prrafodelista"/>
+        <w:numPr>
+          <w:ilvl w:val="0"/>
+          <w:numId w:val="7"/>
+        </w:numPr>
         <w:rPr>
           <w:rFonts w:ascii="Times New Roman" w:hAnsi="Times New Roman" w:cs="Times New Roman"/>
           <w:sz w:val="24"/>
@@ -2521,16 +2574,23 @@
     </w:p>
     <w:p>
       <w:pPr>
-        <w:rPr>
-          <w:rFonts w:ascii="Times New Roman" w:hAnsi="Times New Roman" w:cs="Times New Roman"/>
-          <w:sz w:val="24"/>
-          <w:szCs w:val="24"/>
-          <w:lang w:val="en-US"/>
-        </w:rPr>
-      </w:pPr>
-    </w:p>
-    <w:p>
-      <w:pPr>
+        <w:pStyle w:val="Prrafodelista"/>
+        <w:ind w:left="1428"/>
+        <w:rPr>
+          <w:rFonts w:ascii="Times New Roman" w:hAnsi="Times New Roman" w:cs="Times New Roman"/>
+          <w:sz w:val="24"/>
+          <w:szCs w:val="24"/>
+          <w:lang w:val="en-US"/>
+        </w:rPr>
+      </w:pPr>
+    </w:p>
+    <w:p>
+      <w:pPr>
+        <w:pStyle w:val="Prrafodelista"/>
+        <w:numPr>
+          <w:ilvl w:val="0"/>
+          <w:numId w:val="13"/>
+        </w:numPr>
         <w:rPr>
           <w:rFonts w:ascii="Times New Roman" w:hAnsi="Times New Roman" w:cs="Times New Roman"/>
           <w:sz w:val="24"/>
@@ -2550,6 +2610,11 @@
     </w:p>
     <w:p>
       <w:pPr>
+        <w:pStyle w:val="Prrafodelista"/>
+        <w:numPr>
+          <w:ilvl w:val="0"/>
+          <w:numId w:val="13"/>
+        </w:numPr>
         <w:rPr>
           <w:rFonts w:ascii="Times New Roman" w:hAnsi="Times New Roman" w:cs="Times New Roman"/>
           <w:sz w:val="24"/>
@@ -2570,6 +2635,23 @@
     </w:p>
     <w:p>
       <w:pPr>
+        <w:pStyle w:val="Prrafodelista"/>
+        <w:ind w:left="1776"/>
+        <w:rPr>
+          <w:rFonts w:ascii="Times New Roman" w:hAnsi="Times New Roman" w:cs="Times New Roman"/>
+          <w:sz w:val="24"/>
+          <w:szCs w:val="24"/>
+          <w:lang w:val="en-US"/>
+        </w:rPr>
+      </w:pPr>
+    </w:p>
+    <w:p>
+      <w:pPr>
+        <w:pStyle w:val="Prrafodelista"/>
+        <w:numPr>
+          <w:ilvl w:val="0"/>
+          <w:numId w:val="7"/>
+        </w:numPr>
         <w:rPr>
           <w:rFonts w:ascii="Times New Roman" w:hAnsi="Times New Roman" w:cs="Times New Roman"/>
           <w:sz w:val="24"/>
@@ -2589,16 +2671,23 @@
     </w:p>
     <w:p>
       <w:pPr>
-        <w:rPr>
-          <w:rFonts w:ascii="Times New Roman" w:hAnsi="Times New Roman" w:cs="Times New Roman"/>
-          <w:sz w:val="24"/>
-          <w:szCs w:val="24"/>
-          <w:lang w:val="en-US"/>
-        </w:rPr>
-      </w:pPr>
-    </w:p>
-    <w:p>
-      <w:pPr>
+        <w:pStyle w:val="Prrafodelista"/>
+        <w:ind w:left="1428"/>
+        <w:rPr>
+          <w:rFonts w:ascii="Times New Roman" w:hAnsi="Times New Roman" w:cs="Times New Roman"/>
+          <w:sz w:val="24"/>
+          <w:szCs w:val="24"/>
+          <w:lang w:val="en-US"/>
+        </w:rPr>
+      </w:pPr>
+    </w:p>
+    <w:p>
+      <w:pPr>
+        <w:pStyle w:val="Prrafodelista"/>
+        <w:numPr>
+          <w:ilvl w:val="0"/>
+          <w:numId w:val="14"/>
+        </w:numPr>
         <w:rPr>
           <w:rFonts w:ascii="Times New Roman" w:hAnsi="Times New Roman" w:cs="Times New Roman"/>
           <w:sz w:val="24"/>
@@ -2618,6 +2707,23 @@
     </w:p>
     <w:p>
       <w:pPr>
+        <w:pStyle w:val="Prrafodelista"/>
+        <w:ind w:left="1776"/>
+        <w:rPr>
+          <w:rFonts w:ascii="Times New Roman" w:hAnsi="Times New Roman" w:cs="Times New Roman"/>
+          <w:sz w:val="24"/>
+          <w:szCs w:val="24"/>
+          <w:lang w:val="en-US"/>
+        </w:rPr>
+      </w:pPr>
+    </w:p>
+    <w:p>
+      <w:pPr>
+        <w:pStyle w:val="Prrafodelista"/>
+        <w:numPr>
+          <w:ilvl w:val="0"/>
+          <w:numId w:val="7"/>
+        </w:numPr>
         <w:rPr>
           <w:rFonts w:ascii="Times New Roman" w:hAnsi="Times New Roman" w:cs="Times New Roman"/>
           <w:sz w:val="24"/>
@@ -2637,16 +2743,23 @@
     </w:p>
     <w:p>
       <w:pPr>
-        <w:rPr>
-          <w:rFonts w:ascii="Times New Roman" w:hAnsi="Times New Roman" w:cs="Times New Roman"/>
-          <w:sz w:val="24"/>
-          <w:szCs w:val="24"/>
-          <w:lang w:val="en-US"/>
-        </w:rPr>
-      </w:pPr>
-    </w:p>
-    <w:p>
-      <w:pPr>
+        <w:pStyle w:val="Prrafodelista"/>
+        <w:ind w:left="1428"/>
+        <w:rPr>
+          <w:rFonts w:ascii="Times New Roman" w:hAnsi="Times New Roman" w:cs="Times New Roman"/>
+          <w:sz w:val="24"/>
+          <w:szCs w:val="24"/>
+          <w:lang w:val="en-US"/>
+        </w:rPr>
+      </w:pPr>
+    </w:p>
+    <w:p>
+      <w:pPr>
+        <w:pStyle w:val="Prrafodelista"/>
+        <w:numPr>
+          <w:ilvl w:val="0"/>
+          <w:numId w:val="14"/>
+        </w:numPr>
         <w:rPr>
           <w:rFonts w:ascii="Times New Roman" w:hAnsi="Times New Roman" w:cs="Times New Roman"/>
           <w:sz w:val="24"/>
@@ -2666,6 +2779,23 @@
     </w:p>
     <w:p>
       <w:pPr>
+        <w:pStyle w:val="Prrafodelista"/>
+        <w:ind w:left="1776"/>
+        <w:rPr>
+          <w:rFonts w:ascii="Times New Roman" w:hAnsi="Times New Roman" w:cs="Times New Roman"/>
+          <w:sz w:val="24"/>
+          <w:szCs w:val="24"/>
+          <w:lang w:val="en-US"/>
+        </w:rPr>
+      </w:pPr>
+    </w:p>
+    <w:p>
+      <w:pPr>
+        <w:pStyle w:val="Prrafodelista"/>
+        <w:numPr>
+          <w:ilvl w:val="0"/>
+          <w:numId w:val="7"/>
+        </w:numPr>
         <w:rPr>
           <w:rFonts w:ascii="Times New Roman" w:hAnsi="Times New Roman" w:cs="Times New Roman"/>
           <w:sz w:val="24"/>
@@ -2685,16 +2815,23 @@
     </w:p>
     <w:p>
       <w:pPr>
-        <w:rPr>
-          <w:rFonts w:ascii="Times New Roman" w:hAnsi="Times New Roman" w:cs="Times New Roman"/>
-          <w:sz w:val="24"/>
-          <w:szCs w:val="24"/>
-          <w:lang w:val="en-US"/>
-        </w:rPr>
-      </w:pPr>
-    </w:p>
-    <w:p>
-      <w:pPr>
+        <w:pStyle w:val="Prrafodelista"/>
+        <w:ind w:left="1428"/>
+        <w:rPr>
+          <w:rFonts w:ascii="Times New Roman" w:hAnsi="Times New Roman" w:cs="Times New Roman"/>
+          <w:sz w:val="24"/>
+          <w:szCs w:val="24"/>
+          <w:lang w:val="en-US"/>
+        </w:rPr>
+      </w:pPr>
+    </w:p>
+    <w:p>
+      <w:pPr>
+        <w:pStyle w:val="Prrafodelista"/>
+        <w:numPr>
+          <w:ilvl w:val="0"/>
+          <w:numId w:val="14"/>
+        </w:numPr>
         <w:rPr>
           <w:rFonts w:ascii="Times New Roman" w:hAnsi="Times New Roman" w:cs="Times New Roman"/>
           <w:sz w:val="24"/>
@@ -2737,7 +2874,7 @@
   <w:abstractNum w:abstractNumId="0" w15:restartNumberingAfterBreak="0">
     <w:nsid w:val="0DD60197"/>
     <w:multiLevelType w:val="hybridMultilevel"/>
-    <w:tmpl w:val="6B7C143A"/>
+    <w:tmpl w:val="C64A9B58"/>
     <w:lvl w:ilvl="0" w:tplc="240A0001">
       <w:start w:val="1"/>
       <w:numFmt w:val="bullet"/>
@@ -2963,7 +3100,7 @@
   <w:abstractNum w:abstractNumId="2" w15:restartNumberingAfterBreak="0">
     <w:nsid w:val="1EE874D5"/>
     <w:multiLevelType w:val="hybridMultilevel"/>
-    <w:tmpl w:val="743C8E08"/>
+    <w:tmpl w:val="5B2C2B92"/>
     <w:lvl w:ilvl="0" w:tplc="240A000F">
       <w:start w:val="1"/>
       <w:numFmt w:val="decimal"/>
@@ -3047,6 +3184,119 @@
     </w:lvl>
   </w:abstractNum>
   <w:abstractNum w:abstractNumId="3" w15:restartNumberingAfterBreak="0">
+    <w:nsid w:val="42991788"/>
+    <w:multiLevelType w:val="hybridMultilevel"/>
+    <w:tmpl w:val="E7403488"/>
+    <w:lvl w:ilvl="0" w:tplc="240A0001">
+      <w:start w:val="1"/>
+      <w:numFmt w:val="bullet"/>
+      <w:lvlText w:val=""/>
+      <w:lvlJc w:val="left"/>
+      <w:pPr>
+        <w:ind w:left="1776" w:hanging="360"/>
+      </w:pPr>
+      <w:rPr>
+        <w:rFonts w:ascii="Symbol" w:hAnsi="Symbol" w:hint="default"/>
+      </w:rPr>
+    </w:lvl>
+    <w:lvl w:ilvl="1" w:tplc="240A0003" w:tentative="1">
+      <w:start w:val="1"/>
+      <w:numFmt w:val="bullet"/>
+      <w:lvlText w:val="o"/>
+      <w:lvlJc w:val="left"/>
+      <w:pPr>
+        <w:ind w:left="2496" w:hanging="360"/>
+      </w:pPr>
+      <w:rPr>
+        <w:rFonts w:ascii="Courier New" w:hAnsi="Courier New" w:cs="Courier New" w:hint="default"/>
+      </w:rPr>
+    </w:lvl>
+    <w:lvl w:ilvl="2" w:tplc="240A0005" w:tentative="1">
+      <w:start w:val="1"/>
+      <w:numFmt w:val="bullet"/>
+      <w:lvlText w:val=""/>
+      <w:lvlJc w:val="left"/>
+      <w:pPr>
+        <w:ind w:left="3216" w:hanging="360"/>
+      </w:pPr>
+      <w:rPr>
+        <w:rFonts w:ascii="Wingdings" w:hAnsi="Wingdings" w:hint="default"/>
+      </w:rPr>
+    </w:lvl>
+    <w:lvl w:ilvl="3" w:tplc="240A0001" w:tentative="1">
+      <w:start w:val="1"/>
+      <w:numFmt w:val="bullet"/>
+      <w:lvlText w:val=""/>
+      <w:lvlJc w:val="left"/>
+      <w:pPr>
+        <w:ind w:left="3936" w:hanging="360"/>
+      </w:pPr>
+      <w:rPr>
+        <w:rFonts w:ascii="Symbol" w:hAnsi="Symbol" w:hint="default"/>
+      </w:rPr>
+    </w:lvl>
+    <w:lvl w:ilvl="4" w:tplc="240A0003" w:tentative="1">
+      <w:start w:val="1"/>
+      <w:numFmt w:val="bullet"/>
+      <w:lvlText w:val="o"/>
+      <w:lvlJc w:val="left"/>
+      <w:pPr>
+        <w:ind w:left="4656" w:hanging="360"/>
+      </w:pPr>
+      <w:rPr>
+        <w:rFonts w:ascii="Courier New" w:hAnsi="Courier New" w:cs="Courier New" w:hint="default"/>
+      </w:rPr>
+    </w:lvl>
+    <w:lvl w:ilvl="5" w:tplc="240A0005" w:tentative="1">
+      <w:start w:val="1"/>
+      <w:numFmt w:val="bullet"/>
+      <w:lvlText w:val=""/>
+      <w:lvlJc w:val="left"/>
+      <w:pPr>
+        <w:ind w:left="5376" w:hanging="360"/>
+      </w:pPr>
+      <w:rPr>
+        <w:rFonts w:ascii="Wingdings" w:hAnsi="Wingdings" w:hint="default"/>
+      </w:rPr>
+    </w:lvl>
+    <w:lvl w:ilvl="6" w:tplc="240A0001" w:tentative="1">
+      <w:start w:val="1"/>
+      <w:numFmt w:val="bullet"/>
+      <w:lvlText w:val=""/>
+      <w:lvlJc w:val="left"/>
+      <w:pPr>
+        <w:ind w:left="6096" w:hanging="360"/>
+      </w:pPr>
+      <w:rPr>
+        <w:rFonts w:ascii="Symbol" w:hAnsi="Symbol" w:hint="default"/>
+      </w:rPr>
+    </w:lvl>
+    <w:lvl w:ilvl="7" w:tplc="240A0003" w:tentative="1">
+      <w:start w:val="1"/>
+      <w:numFmt w:val="bullet"/>
+      <w:lvlText w:val="o"/>
+      <w:lvlJc w:val="left"/>
+      <w:pPr>
+        <w:ind w:left="6816" w:hanging="360"/>
+      </w:pPr>
+      <w:rPr>
+        <w:rFonts w:ascii="Courier New" w:hAnsi="Courier New" w:cs="Courier New" w:hint="default"/>
+      </w:rPr>
+    </w:lvl>
+    <w:lvl w:ilvl="8" w:tplc="240A0005" w:tentative="1">
+      <w:start w:val="1"/>
+      <w:numFmt w:val="bullet"/>
+      <w:lvlText w:val=""/>
+      <w:lvlJc w:val="left"/>
+      <w:pPr>
+        <w:ind w:left="7536" w:hanging="360"/>
+      </w:pPr>
+      <w:rPr>
+        <w:rFonts w:ascii="Wingdings" w:hAnsi="Wingdings" w:hint="default"/>
+      </w:rPr>
+    </w:lvl>
+  </w:abstractNum>
+  <w:abstractNum w:abstractNumId="4" w15:restartNumberingAfterBreak="0">
     <w:nsid w:val="43932F90"/>
     <w:multiLevelType w:val="hybridMultilevel"/>
     <w:tmpl w:val="59B84460"/>
@@ -3159,7 +3409,7 @@
       </w:rPr>
     </w:lvl>
   </w:abstractNum>
-  <w:abstractNum w:abstractNumId="4" w15:restartNumberingAfterBreak="0">
+  <w:abstractNum w:abstractNumId="5" w15:restartNumberingAfterBreak="0">
     <w:nsid w:val="48F05ED1"/>
     <w:multiLevelType w:val="hybridMultilevel"/>
     <w:tmpl w:val="A0F42ACE"/>
@@ -3272,7 +3522,7 @@
       </w:rPr>
     </w:lvl>
   </w:abstractNum>
-  <w:abstractNum w:abstractNumId="5" w15:restartNumberingAfterBreak="0">
+  <w:abstractNum w:abstractNumId="6" w15:restartNumberingAfterBreak="0">
     <w:nsid w:val="4A7C2D5C"/>
     <w:multiLevelType w:val="hybridMultilevel"/>
     <w:tmpl w:val="2B501AD4"/>
@@ -3385,7 +3635,120 @@
       </w:rPr>
     </w:lvl>
   </w:abstractNum>
-  <w:abstractNum w:abstractNumId="6" w15:restartNumberingAfterBreak="0">
+  <w:abstractNum w:abstractNumId="7" w15:restartNumberingAfterBreak="0">
+    <w:nsid w:val="4BDF6C25"/>
+    <w:multiLevelType w:val="hybridMultilevel"/>
+    <w:tmpl w:val="119C0D14"/>
+    <w:lvl w:ilvl="0" w:tplc="240A0001">
+      <w:start w:val="1"/>
+      <w:numFmt w:val="bullet"/>
+      <w:lvlText w:val=""/>
+      <w:lvlJc w:val="left"/>
+      <w:pPr>
+        <w:ind w:left="1776" w:hanging="360"/>
+      </w:pPr>
+      <w:rPr>
+        <w:rFonts w:ascii="Symbol" w:hAnsi="Symbol" w:hint="default"/>
+      </w:rPr>
+    </w:lvl>
+    <w:lvl w:ilvl="1" w:tplc="240A0003" w:tentative="1">
+      <w:start w:val="1"/>
+      <w:numFmt w:val="bullet"/>
+      <w:lvlText w:val="o"/>
+      <w:lvlJc w:val="left"/>
+      <w:pPr>
+        <w:ind w:left="2496" w:hanging="360"/>
+      </w:pPr>
+      <w:rPr>
+        <w:rFonts w:ascii="Courier New" w:hAnsi="Courier New" w:cs="Courier New" w:hint="default"/>
+      </w:rPr>
+    </w:lvl>
+    <w:lvl w:ilvl="2" w:tplc="240A0005" w:tentative="1">
+      <w:start w:val="1"/>
+      <w:numFmt w:val="bullet"/>
+      <w:lvlText w:val=""/>
+      <w:lvlJc w:val="left"/>
+      <w:pPr>
+        <w:ind w:left="3216" w:hanging="360"/>
+      </w:pPr>
+      <w:rPr>
+        <w:rFonts w:ascii="Wingdings" w:hAnsi="Wingdings" w:hint="default"/>
+      </w:rPr>
+    </w:lvl>
+    <w:lvl w:ilvl="3" w:tplc="240A0001" w:tentative="1">
+      <w:start w:val="1"/>
+      <w:numFmt w:val="bullet"/>
+      <w:lvlText w:val=""/>
+      <w:lvlJc w:val="left"/>
+      <w:pPr>
+        <w:ind w:left="3936" w:hanging="360"/>
+      </w:pPr>
+      <w:rPr>
+        <w:rFonts w:ascii="Symbol" w:hAnsi="Symbol" w:hint="default"/>
+      </w:rPr>
+    </w:lvl>
+    <w:lvl w:ilvl="4" w:tplc="240A0003" w:tentative="1">
+      <w:start w:val="1"/>
+      <w:numFmt w:val="bullet"/>
+      <w:lvlText w:val="o"/>
+      <w:lvlJc w:val="left"/>
+      <w:pPr>
+        <w:ind w:left="4656" w:hanging="360"/>
+      </w:pPr>
+      <w:rPr>
+        <w:rFonts w:ascii="Courier New" w:hAnsi="Courier New" w:cs="Courier New" w:hint="default"/>
+      </w:rPr>
+    </w:lvl>
+    <w:lvl w:ilvl="5" w:tplc="240A0005" w:tentative="1">
+      <w:start w:val="1"/>
+      <w:numFmt w:val="bullet"/>
+      <w:lvlText w:val=""/>
+      <w:lvlJc w:val="left"/>
+      <w:pPr>
+        <w:ind w:left="5376" w:hanging="360"/>
+      </w:pPr>
+      <w:rPr>
+        <w:rFonts w:ascii="Wingdings" w:hAnsi="Wingdings" w:hint="default"/>
+      </w:rPr>
+    </w:lvl>
+    <w:lvl w:ilvl="6" w:tplc="240A0001" w:tentative="1">
+      <w:start w:val="1"/>
+      <w:numFmt w:val="bullet"/>
+      <w:lvlText w:val=""/>
+      <w:lvlJc w:val="left"/>
+      <w:pPr>
+        <w:ind w:left="6096" w:hanging="360"/>
+      </w:pPr>
+      <w:rPr>
+        <w:rFonts w:ascii="Symbol" w:hAnsi="Symbol" w:hint="default"/>
+      </w:rPr>
+    </w:lvl>
+    <w:lvl w:ilvl="7" w:tplc="240A0003" w:tentative="1">
+      <w:start w:val="1"/>
+      <w:numFmt w:val="bullet"/>
+      <w:lvlText w:val="o"/>
+      <w:lvlJc w:val="left"/>
+      <w:pPr>
+        <w:ind w:left="6816" w:hanging="360"/>
+      </w:pPr>
+      <w:rPr>
+        <w:rFonts w:ascii="Courier New" w:hAnsi="Courier New" w:cs="Courier New" w:hint="default"/>
+      </w:rPr>
+    </w:lvl>
+    <w:lvl w:ilvl="8" w:tplc="240A0005" w:tentative="1">
+      <w:start w:val="1"/>
+      <w:numFmt w:val="bullet"/>
+      <w:lvlText w:val=""/>
+      <w:lvlJc w:val="left"/>
+      <w:pPr>
+        <w:ind w:left="7536" w:hanging="360"/>
+      </w:pPr>
+      <w:rPr>
+        <w:rFonts w:ascii="Wingdings" w:hAnsi="Wingdings" w:hint="default"/>
+      </w:rPr>
+    </w:lvl>
+  </w:abstractNum>
+  <w:abstractNum w:abstractNumId="8" w15:restartNumberingAfterBreak="0">
     <w:nsid w:val="5C421C1A"/>
     <w:multiLevelType w:val="hybridMultilevel"/>
     <w:tmpl w:val="19620FC2"/>
@@ -3474,7 +3837,7 @@
       </w:pPr>
     </w:lvl>
   </w:abstractNum>
-  <w:abstractNum w:abstractNumId="7" w15:restartNumberingAfterBreak="0">
+  <w:abstractNum w:abstractNumId="9" w15:restartNumberingAfterBreak="0">
     <w:nsid w:val="5CDA7239"/>
     <w:multiLevelType w:val="hybridMultilevel"/>
     <w:tmpl w:val="8F2C17DA"/>
@@ -3563,7 +3926,7 @@
       </w:pPr>
     </w:lvl>
   </w:abstractNum>
-  <w:abstractNum w:abstractNumId="8" w15:restartNumberingAfterBreak="0">
+  <w:abstractNum w:abstractNumId="10" w15:restartNumberingAfterBreak="0">
     <w:nsid w:val="5F911975"/>
     <w:multiLevelType w:val="hybridMultilevel"/>
     <w:tmpl w:val="6D0CC56A"/>
@@ -3649,7 +4012,7 @@
       </w:pPr>
     </w:lvl>
   </w:abstractNum>
-  <w:abstractNum w:abstractNumId="9" w15:restartNumberingAfterBreak="0">
+  <w:abstractNum w:abstractNumId="11" w15:restartNumberingAfterBreak="0">
     <w:nsid w:val="67493296"/>
     <w:multiLevelType w:val="hybridMultilevel"/>
     <w:tmpl w:val="043E3F78"/>
@@ -3762,7 +4125,7 @@
       </w:rPr>
     </w:lvl>
   </w:abstractNum>
-  <w:abstractNum w:abstractNumId="10" w15:restartNumberingAfterBreak="0">
+  <w:abstractNum w:abstractNumId="12" w15:restartNumberingAfterBreak="0">
     <w:nsid w:val="7B03650A"/>
     <w:multiLevelType w:val="hybridMultilevel"/>
     <w:tmpl w:val="FA5C642C"/>
@@ -3875,7 +4238,7 @@
       </w:rPr>
     </w:lvl>
   </w:abstractNum>
-  <w:abstractNum w:abstractNumId="11" w15:restartNumberingAfterBreak="0">
+  <w:abstractNum w:abstractNumId="13" w15:restartNumberingAfterBreak="0">
     <w:nsid w:val="7B217ECB"/>
     <w:multiLevelType w:val="hybridMultilevel"/>
     <w:tmpl w:val="8C760024"/>
@@ -3989,40 +4352,46 @@
     </w:lvl>
   </w:abstractNum>
   <w:num w:numId="1" w16cid:durableId="1275937123">
-    <w:abstractNumId w:val="7"/>
+    <w:abstractNumId w:val="9"/>
   </w:num>
   <w:num w:numId="2" w16cid:durableId="2093506139">
-    <w:abstractNumId w:val="6"/>
+    <w:abstractNumId w:val="8"/>
   </w:num>
   <w:num w:numId="3" w16cid:durableId="1649823672">
+    <w:abstractNumId w:val="12"/>
+  </w:num>
+  <w:num w:numId="4" w16cid:durableId="741174057">
+    <w:abstractNumId w:val="5"/>
+  </w:num>
+  <w:num w:numId="5" w16cid:durableId="215823008">
     <w:abstractNumId w:val="10"/>
   </w:num>
-  <w:num w:numId="4" w16cid:durableId="741174057">
-    <w:abstractNumId w:val="4"/>
-  </w:num>
-  <w:num w:numId="5" w16cid:durableId="215823008">
-    <w:abstractNumId w:val="8"/>
-  </w:num>
   <w:num w:numId="6" w16cid:durableId="1980569389">
-    <w:abstractNumId w:val="5"/>
+    <w:abstractNumId w:val="6"/>
   </w:num>
   <w:num w:numId="7" w16cid:durableId="164784238">
     <w:abstractNumId w:val="2"/>
   </w:num>
   <w:num w:numId="8" w16cid:durableId="1492210362">
-    <w:abstractNumId w:val="11"/>
+    <w:abstractNumId w:val="13"/>
   </w:num>
   <w:num w:numId="9" w16cid:durableId="825828711">
     <w:abstractNumId w:val="1"/>
   </w:num>
   <w:num w:numId="10" w16cid:durableId="1184779571">
-    <w:abstractNumId w:val="9"/>
+    <w:abstractNumId w:val="11"/>
   </w:num>
   <w:num w:numId="11" w16cid:durableId="2065789767">
-    <w:abstractNumId w:val="3"/>
+    <w:abstractNumId w:val="4"/>
   </w:num>
   <w:num w:numId="12" w16cid:durableId="1597593952">
     <w:abstractNumId w:val="0"/>
+  </w:num>
+  <w:num w:numId="13" w16cid:durableId="1082141853">
+    <w:abstractNumId w:val="7"/>
+  </w:num>
+  <w:num w:numId="14" w16cid:durableId="685445292">
+    <w:abstractNumId w:val="3"/>
   </w:num>
 </w:numbering>
 </file>

</xml_diff>